<commit_message>
Início da parte de INTRODUÇÃO
</commit_message>
<xml_diff>
--- a/TCC.docx
+++ b/TCC.docx
@@ -58,8 +58,14 @@
         </w:rPr>
         <w:t>CURSO DE ANÁLISE DE SISTEMAS</w:t>
       </w:r>
-      <w:bookmarkStart w:id="0" w:name="_GoBack"/>
-      <w:bookmarkEnd w:id="0"/>
+      <w:r>
+        <w:rPr>
+          <w:rFonts w:ascii="Arial" w:hAnsi="Arial" w:cs="Arial"/>
+          <w:sz w:val="24"/>
+          <w:szCs w:val="24"/>
+        </w:rPr>
+        <w:t>s</w:t>
+      </w:r>
     </w:p>
     <w:p>
       <w:pPr>
@@ -1003,23 +1009,7 @@
           <w:sz w:val="24"/>
           <w:szCs w:val="24"/>
         </w:rPr>
-        <w:t xml:space="preserve">Aprovado em ______ de </w:t>
-      </w:r>
-      <w:r>
-        <w:rPr>
-          <w:rFonts w:ascii="Arial" w:hAnsi="Arial" w:cs="Arial"/>
-          <w:sz w:val="24"/>
-          <w:szCs w:val="24"/>
-        </w:rPr>
-        <w:t>março</w:t>
-      </w:r>
-      <w:r>
-        <w:rPr>
-          <w:rFonts w:ascii="Arial" w:hAnsi="Arial" w:cs="Arial"/>
-          <w:sz w:val="24"/>
-          <w:szCs w:val="24"/>
-        </w:rPr>
-        <w:t xml:space="preserve"> de 2016</w:t>
+        <w:t>Aprovado em ______ de Março de 2016</w:t>
       </w:r>
     </w:p>
     <w:p>
@@ -1560,6 +1550,17 @@
     <w:p>
       <w:pPr>
         <w:spacing w:line="276" w:lineRule="auto"/>
+        <w:jc w:val="center"/>
+        <w:rPr>
+          <w:rFonts w:ascii="Arial" w:hAnsi="Arial" w:cs="Arial"/>
+          <w:sz w:val="24"/>
+          <w:szCs w:val="24"/>
+        </w:rPr>
+      </w:pPr>
+    </w:p>
+    <w:p>
+      <w:pPr>
+        <w:spacing w:line="276" w:lineRule="auto"/>
         <w:jc w:val="both"/>
         <w:rPr>
           <w:rFonts w:ascii="Arial" w:hAnsi="Arial" w:cs="Arial"/>
@@ -1567,51 +1568,13 @@
           <w:szCs w:val="24"/>
         </w:rPr>
       </w:pPr>
-    </w:p>
-    <w:p>
-      <w:pPr>
-        <w:spacing w:line="276" w:lineRule="auto"/>
-        <w:jc w:val="both"/>
-        <w:rPr>
-          <w:rFonts w:ascii="Arial" w:hAnsi="Arial" w:cs="Arial"/>
-          <w:sz w:val="24"/>
-          <w:szCs w:val="24"/>
-        </w:rPr>
-      </w:pPr>
-      <w:r>
-        <w:rPr>
-          <w:rFonts w:ascii="Arial" w:hAnsi="Arial" w:cs="Arial"/>
-          <w:sz w:val="24"/>
-          <w:szCs w:val="24"/>
-        </w:rPr>
-        <w:t>A Universidade Salgado de Oliveira, tem como requisito cogente para a conclusão do curso de análise de sistemas o desenvolvimento de um projeto de software destinado a uma instituição sem fins lucrativos.</w:t>
-      </w:r>
-    </w:p>
-    <w:p>
-      <w:pPr>
-        <w:spacing w:line="276" w:lineRule="auto"/>
-        <w:jc w:val="both"/>
-        <w:rPr>
-          <w:rFonts w:ascii="Arial" w:hAnsi="Arial" w:cs="Arial"/>
-          <w:sz w:val="24"/>
-          <w:szCs w:val="24"/>
-        </w:rPr>
-      </w:pPr>
-      <w:r>
-        <w:rPr>
-          <w:rFonts w:ascii="Arial" w:hAnsi="Arial" w:cs="Arial"/>
-          <w:sz w:val="24"/>
-          <w:szCs w:val="24"/>
-        </w:rPr>
-        <w:t>A partir desta condição, este documento apresenta o software desenvolvido para automatização da biblioteca da escola estadual Professor José Freire. Ao decorrer de todo o ciclo de vida do sistema, serão empregadas técnicas de programação, qualidade de software, análise e modelagem orientada a objetos e ger</w:t>
-      </w:r>
-      <w:r>
-        <w:rPr>
-          <w:rFonts w:ascii="Arial" w:hAnsi="Arial" w:cs="Arial"/>
-          <w:sz w:val="24"/>
-          <w:szCs w:val="24"/>
-        </w:rPr>
-        <w:t>encia de projetos.</w:t>
+      <w:r>
+        <w:rPr>
+          <w:rFonts w:ascii="Arial" w:hAnsi="Arial" w:cs="Arial"/>
+          <w:sz w:val="24"/>
+          <w:szCs w:val="24"/>
+        </w:rPr>
+        <w:t>Este documento tem como principal objetivo explicitar todo o andamento da construção do software, desde seu início com o levantamento de requisitos junto a instituição filantrópica até a sua entrega, com treinamento aos usuários e implantação.</w:t>
       </w:r>
     </w:p>
     <w:p>
@@ -2203,6 +2166,343 @@
         <w:t>LISTA DE FIGURAS</w:t>
       </w:r>
     </w:p>
+    <w:p>
+      <w:pPr>
+        <w:spacing w:line="276" w:lineRule="auto"/>
+        <w:rPr>
+          <w:rFonts w:ascii="Arial" w:hAnsi="Arial" w:cs="Arial"/>
+          <w:b/>
+          <w:sz w:val="24"/>
+          <w:szCs w:val="24"/>
+        </w:rPr>
+        <w:sectPr>
+          <w:pgSz w:w="11906" w:h="16838"/>
+          <w:pgMar w:top="1701" w:right="1134" w:bottom="1134" w:left="1701" w:header="709" w:footer="709" w:gutter="0"/>
+          <w:cols w:space="708"/>
+          <w:docGrid w:linePitch="360"/>
+        </w:sectPr>
+      </w:pPr>
+    </w:p>
+    <w:p>
+      <w:pPr>
+        <w:spacing w:line="276" w:lineRule="auto"/>
+        <w:rPr>
+          <w:rFonts w:ascii="Arial" w:hAnsi="Arial" w:cs="Arial"/>
+          <w:b/>
+          <w:sz w:val="24"/>
+          <w:szCs w:val="24"/>
+        </w:rPr>
+      </w:pPr>
+    </w:p>
+    <w:sdt>
+      <w:sdtPr>
+        <w:id w:val="-1610577846"/>
+        <w:docPartObj>
+          <w:docPartGallery w:val="Table of Contents"/>
+          <w:docPartUnique/>
+        </w:docPartObj>
+      </w:sdtPr>
+      <w:sdtEndPr>
+        <w:rPr>
+          <w:rFonts w:asciiTheme="minorHAnsi" w:eastAsiaTheme="minorHAnsi" w:hAnsiTheme="minorHAnsi" w:cstheme="minorBidi"/>
+          <w:b/>
+          <w:bCs/>
+          <w:color w:val="auto"/>
+          <w:sz w:val="22"/>
+          <w:szCs w:val="22"/>
+          <w:lang w:eastAsia="en-US"/>
+        </w:rPr>
+      </w:sdtEndPr>
+      <w:sdtContent>
+        <w:p>
+          <w:pPr>
+            <w:pStyle w:val="CabealhodoSumrio"/>
+            <w:rPr>
+              <w:rFonts w:ascii="Arial" w:hAnsi="Arial" w:cs="Arial"/>
+              <w:b/>
+              <w:color w:val="000000" w:themeColor="text1"/>
+              <w:sz w:val="24"/>
+              <w:szCs w:val="24"/>
+            </w:rPr>
+          </w:pPr>
+          <w:r>
+            <w:rPr>
+              <w:rFonts w:ascii="Arial" w:hAnsi="Arial" w:cs="Arial"/>
+              <w:b/>
+              <w:color w:val="000000" w:themeColor="text1"/>
+              <w:sz w:val="24"/>
+              <w:szCs w:val="24"/>
+            </w:rPr>
+            <w:t>SUMÁRIO</w:t>
+          </w:r>
+        </w:p>
+        <w:p>
+          <w:pPr>
+            <w:rPr>
+              <w:lang w:eastAsia="pt-BR"/>
+            </w:rPr>
+          </w:pPr>
+        </w:p>
+        <w:p>
+          <w:pPr>
+            <w:pStyle w:val="Sumrio1"/>
+            <w:tabs>
+              <w:tab w:val="left" w:pos="440"/>
+              <w:tab w:val="right" w:leader="dot" w:pos="9061"/>
+            </w:tabs>
+            <w:rPr>
+              <w:rFonts w:eastAsiaTheme="minorEastAsia"/>
+              <w:noProof/>
+              <w:lang w:eastAsia="pt-BR"/>
+            </w:rPr>
+          </w:pPr>
+          <w:r>
+            <w:fldChar w:fldCharType="begin"/>
+          </w:r>
+          <w:r>
+            <w:instrText xml:space="preserve"> TOC \o "1-3" \h \z \u </w:instrText>
+          </w:r>
+          <w:r>
+            <w:fldChar w:fldCharType="separate"/>
+          </w:r>
+          <w:hyperlink w:anchor="_Toc445389722" w:history="1">
+            <w:r>
+              <w:rPr>
+                <w:rStyle w:val="Hyperlink"/>
+                <w:rFonts w:ascii="Arial" w:hAnsi="Arial" w:cs="Arial"/>
+                <w:noProof/>
+              </w:rPr>
+              <w:t>1</w:t>
+            </w:r>
+            <w:r>
+              <w:rPr>
+                <w:rFonts w:eastAsiaTheme="minorEastAsia"/>
+                <w:noProof/>
+                <w:lang w:eastAsia="pt-BR"/>
+              </w:rPr>
+              <w:tab/>
+            </w:r>
+            <w:r>
+              <w:rPr>
+                <w:rStyle w:val="Hyperlink"/>
+                <w:rFonts w:ascii="Arial" w:hAnsi="Arial" w:cs="Arial"/>
+                <w:noProof/>
+              </w:rPr>
+              <w:t>CONTEXTUALIZAÇÃO</w:t>
+            </w:r>
+            <w:r>
+              <w:rPr>
+                <w:noProof/>
+                <w:webHidden/>
+              </w:rPr>
+              <w:tab/>
+            </w:r>
+            <w:r>
+              <w:rPr>
+                <w:noProof/>
+                <w:webHidden/>
+              </w:rPr>
+              <w:fldChar w:fldCharType="begin"/>
+            </w:r>
+            <w:r>
+              <w:rPr>
+                <w:noProof/>
+                <w:webHidden/>
+              </w:rPr>
+              <w:instrText xml:space="preserve"> PAGEREF _Toc445389722 \h </w:instrText>
+            </w:r>
+            <w:r>
+              <w:rPr>
+                <w:noProof/>
+                <w:webHidden/>
+              </w:rPr>
+            </w:r>
+            <w:r>
+              <w:rPr>
+                <w:noProof/>
+                <w:webHidden/>
+              </w:rPr>
+              <w:fldChar w:fldCharType="separate"/>
+            </w:r>
+            <w:r>
+              <w:rPr>
+                <w:noProof/>
+                <w:webHidden/>
+              </w:rPr>
+              <w:t>13</w:t>
+            </w:r>
+            <w:r>
+              <w:rPr>
+                <w:noProof/>
+                <w:webHidden/>
+              </w:rPr>
+              <w:fldChar w:fldCharType="end"/>
+            </w:r>
+          </w:hyperlink>
+        </w:p>
+        <w:p>
+          <w:pPr>
+            <w:pStyle w:val="Sumrio2"/>
+            <w:tabs>
+              <w:tab w:val="right" w:leader="dot" w:pos="9061"/>
+            </w:tabs>
+            <w:rPr>
+              <w:noProof/>
+            </w:rPr>
+          </w:pPr>
+          <w:hyperlink w:anchor="_Toc445389723" w:history="1">
+            <w:r>
+              <w:rPr>
+                <w:rStyle w:val="Hyperlink"/>
+                <w:rFonts w:ascii="Arial" w:hAnsi="Arial" w:cs="Arial"/>
+                <w:noProof/>
+              </w:rPr>
+              <w:t>1.1 Introdução</w:t>
+            </w:r>
+            <w:r>
+              <w:rPr>
+                <w:noProof/>
+                <w:webHidden/>
+              </w:rPr>
+              <w:tab/>
+            </w:r>
+            <w:r>
+              <w:rPr>
+                <w:noProof/>
+                <w:webHidden/>
+              </w:rPr>
+              <w:fldChar w:fldCharType="begin"/>
+            </w:r>
+            <w:r>
+              <w:rPr>
+                <w:noProof/>
+                <w:webHidden/>
+              </w:rPr>
+              <w:instrText xml:space="preserve"> PAGEREF _Toc445389723 \h </w:instrText>
+            </w:r>
+            <w:r>
+              <w:rPr>
+                <w:noProof/>
+                <w:webHidden/>
+              </w:rPr>
+            </w:r>
+            <w:r>
+              <w:rPr>
+                <w:noProof/>
+                <w:webHidden/>
+              </w:rPr>
+              <w:fldChar w:fldCharType="separate"/>
+            </w:r>
+            <w:r>
+              <w:rPr>
+                <w:noProof/>
+                <w:webHidden/>
+              </w:rPr>
+              <w:t>13</w:t>
+            </w:r>
+            <w:r>
+              <w:rPr>
+                <w:noProof/>
+                <w:webHidden/>
+              </w:rPr>
+              <w:fldChar w:fldCharType="end"/>
+            </w:r>
+          </w:hyperlink>
+        </w:p>
+        <w:p>
+          <w:pPr>
+            <w:sectPr>
+              <w:pgSz w:w="11906" w:h="16838"/>
+              <w:pgMar w:top="1701" w:right="1134" w:bottom="1134" w:left="1701" w:header="709" w:footer="709" w:gutter="0"/>
+              <w:cols w:space="708"/>
+              <w:docGrid w:linePitch="360"/>
+            </w:sectPr>
+          </w:pPr>
+          <w:r>
+            <w:rPr>
+              <w:bCs/>
+            </w:rPr>
+            <w:fldChar w:fldCharType="end"/>
+          </w:r>
+        </w:p>
+      </w:sdtContent>
+    </w:sdt>
+    <w:p>
+      <w:pPr>
+        <w:pStyle w:val="TTULO30"/>
+      </w:pPr>
+      <w:r>
+        <w:lastRenderedPageBreak/>
+        <w:t>1 CONTEXTUALIZAÇÃO</w:t>
+      </w:r>
+    </w:p>
+    <w:p>
+      <w:pPr>
+        <w:rPr>
+          <w:rFonts w:ascii="Arial" w:hAnsi="Arial" w:cs="Arial"/>
+          <w:sz w:val="24"/>
+          <w:szCs w:val="24"/>
+        </w:rPr>
+      </w:pPr>
+    </w:p>
+    <w:p>
+      <w:pPr>
+        <w:pStyle w:val="TTULO20"/>
+        <w:numPr>
+          <w:ilvl w:val="1"/>
+          <w:numId w:val="4"/>
+        </w:numPr>
+      </w:pPr>
+      <w:r>
+        <w:t>Introdução</w:t>
+      </w:r>
+    </w:p>
+    <w:p>
+      <w:pPr>
+        <w:pStyle w:val="TTULO20"/>
+      </w:pPr>
+    </w:p>
+    <w:p>
+      <w:pPr>
+        <w:pStyle w:val="TTULO40"/>
+        <w:ind w:left="405"/>
+        <w:rPr>
+          <w:u w:val="single"/>
+        </w:rPr>
+      </w:pPr>
+      <w:bookmarkStart w:id="0" w:name="_GoBack"/>
+      <w:bookmarkEnd w:id="0"/>
+    </w:p>
+    <w:p>
+      <w:pPr>
+        <w:pStyle w:val="TTULO20"/>
+      </w:pPr>
+    </w:p>
+    <w:p>
+      <w:pPr>
+        <w:pStyle w:val="TTULO20"/>
+      </w:pPr>
+    </w:p>
+    <w:p>
+      <w:pPr>
+        <w:rPr>
+          <w:rFonts w:ascii="Arial" w:hAnsi="Arial" w:cs="Arial"/>
+          <w:b/>
+          <w:sz w:val="24"/>
+          <w:szCs w:val="24"/>
+        </w:rPr>
+      </w:pPr>
+    </w:p>
+    <w:p>
+      <w:pPr>
+        <w:rPr>
+          <w:rFonts w:ascii="Arial" w:hAnsi="Arial" w:cs="Arial"/>
+          <w:b/>
+          <w:sz w:val="24"/>
+          <w:szCs w:val="24"/>
+        </w:rPr>
+      </w:pPr>
+    </w:p>
     <w:sectPr>
       <w:pgSz w:w="11906" w:h="16838"/>
       <w:pgMar w:top="1701" w:right="1134" w:bottom="1134" w:left="1701" w:header="709" w:footer="709" w:gutter="0"/>
@@ -2261,6 +2561,461 @@
     </w:p>
   </w:footnote>
 </w:footnotes>
+</file>
+
+<file path=word/numbering.xml><?xml version="1.0" encoding="utf-8"?>
+<w:numbering xmlns:wpc="http://schemas.microsoft.com/office/word/2010/wordprocessingCanvas" xmlns:mc="http://schemas.openxmlformats.org/markup-compatibility/2006" xmlns:o="urn:schemas-microsoft-com:office:office" xmlns:r="http://schemas.openxmlformats.org/officeDocument/2006/relationships" xmlns:m="http://schemas.openxmlformats.org/officeDocument/2006/math" xmlns:v="urn:schemas-microsoft-com:vml" xmlns:wp14="http://schemas.microsoft.com/office/word/2010/wordprocessingDrawing" xmlns:wp="http://schemas.openxmlformats.org/drawingml/2006/wordprocessingDrawing" xmlns:w10="urn:schemas-microsoft-com:office:word" xmlns:w="http://schemas.openxmlformats.org/wordprocessingml/2006/main" xmlns:w14="http://schemas.microsoft.com/office/word/2010/wordml" xmlns:w15="http://schemas.microsoft.com/office/word/2012/wordml" xmlns:wpg="http://schemas.microsoft.com/office/word/2010/wordprocessingGroup" xmlns:wpi="http://schemas.microsoft.com/office/word/2010/wordprocessingInk" xmlns:wne="http://schemas.microsoft.com/office/word/2006/wordml" xmlns:wps="http://schemas.microsoft.com/office/word/2010/wordprocessingShape" mc:Ignorable="w14 w15 wp14">
+  <w:abstractNum w:abstractNumId="0" w15:restartNumberingAfterBreak="0">
+    <w:nsid w:val="0BAC6D17"/>
+    <w:multiLevelType w:val="multilevel"/>
+    <w:tmpl w:val="AFC2231E"/>
+    <w:lvl w:ilvl="0">
+      <w:start w:val="1"/>
+      <w:numFmt w:val="decimal"/>
+      <w:lvlText w:val="%1"/>
+      <w:lvlJc w:val="left"/>
+      <w:pPr>
+        <w:ind w:left="720" w:hanging="360"/>
+      </w:pPr>
+      <w:rPr>
+        <w:rFonts w:hint="default"/>
+        <w:b/>
+      </w:rPr>
+    </w:lvl>
+    <w:lvl w:ilvl="1">
+      <w:start w:val="1"/>
+      <w:numFmt w:val="decimal"/>
+      <w:isLgl/>
+      <w:lvlText w:val="%1.%2"/>
+      <w:lvlJc w:val="left"/>
+      <w:pPr>
+        <w:ind w:left="765" w:hanging="405"/>
+      </w:pPr>
+      <w:rPr>
+        <w:rFonts w:hint="default"/>
+      </w:rPr>
+    </w:lvl>
+    <w:lvl w:ilvl="2">
+      <w:start w:val="1"/>
+      <w:numFmt w:val="decimal"/>
+      <w:isLgl/>
+      <w:lvlText w:val="%1.%2.%3"/>
+      <w:lvlJc w:val="left"/>
+      <w:pPr>
+        <w:ind w:left="1080" w:hanging="720"/>
+      </w:pPr>
+      <w:rPr>
+        <w:rFonts w:hint="default"/>
+      </w:rPr>
+    </w:lvl>
+    <w:lvl w:ilvl="3">
+      <w:start w:val="1"/>
+      <w:numFmt w:val="decimal"/>
+      <w:isLgl/>
+      <w:lvlText w:val="%1.%2.%3.%4"/>
+      <w:lvlJc w:val="left"/>
+      <w:pPr>
+        <w:ind w:left="1080" w:hanging="720"/>
+      </w:pPr>
+      <w:rPr>
+        <w:rFonts w:hint="default"/>
+      </w:rPr>
+    </w:lvl>
+    <w:lvl w:ilvl="4">
+      <w:start w:val="1"/>
+      <w:numFmt w:val="decimal"/>
+      <w:isLgl/>
+      <w:lvlText w:val="%1.%2.%3.%4.%5"/>
+      <w:lvlJc w:val="left"/>
+      <w:pPr>
+        <w:ind w:left="1440" w:hanging="1080"/>
+      </w:pPr>
+      <w:rPr>
+        <w:rFonts w:hint="default"/>
+      </w:rPr>
+    </w:lvl>
+    <w:lvl w:ilvl="5">
+      <w:start w:val="1"/>
+      <w:numFmt w:val="decimal"/>
+      <w:isLgl/>
+      <w:lvlText w:val="%1.%2.%3.%4.%5.%6"/>
+      <w:lvlJc w:val="left"/>
+      <w:pPr>
+        <w:ind w:left="1440" w:hanging="1080"/>
+      </w:pPr>
+      <w:rPr>
+        <w:rFonts w:hint="default"/>
+      </w:rPr>
+    </w:lvl>
+    <w:lvl w:ilvl="6">
+      <w:start w:val="1"/>
+      <w:numFmt w:val="decimal"/>
+      <w:isLgl/>
+      <w:lvlText w:val="%1.%2.%3.%4.%5.%6.%7"/>
+      <w:lvlJc w:val="left"/>
+      <w:pPr>
+        <w:ind w:left="1800" w:hanging="1440"/>
+      </w:pPr>
+      <w:rPr>
+        <w:rFonts w:hint="default"/>
+      </w:rPr>
+    </w:lvl>
+    <w:lvl w:ilvl="7">
+      <w:start w:val="1"/>
+      <w:numFmt w:val="decimal"/>
+      <w:isLgl/>
+      <w:lvlText w:val="%1.%2.%3.%4.%5.%6.%7.%8"/>
+      <w:lvlJc w:val="left"/>
+      <w:pPr>
+        <w:ind w:left="1800" w:hanging="1440"/>
+      </w:pPr>
+      <w:rPr>
+        <w:rFonts w:hint="default"/>
+      </w:rPr>
+    </w:lvl>
+    <w:lvl w:ilvl="8">
+      <w:start w:val="1"/>
+      <w:numFmt w:val="decimal"/>
+      <w:isLgl/>
+      <w:lvlText w:val="%1.%2.%3.%4.%5.%6.%7.%8.%9"/>
+      <w:lvlJc w:val="left"/>
+      <w:pPr>
+        <w:ind w:left="1800" w:hanging="1440"/>
+      </w:pPr>
+      <w:rPr>
+        <w:rFonts w:hint="default"/>
+      </w:rPr>
+    </w:lvl>
+  </w:abstractNum>
+  <w:abstractNum w:abstractNumId="1" w15:restartNumberingAfterBreak="0">
+    <w:nsid w:val="10DF7EE5"/>
+    <w:multiLevelType w:val="multilevel"/>
+    <w:tmpl w:val="C6B0C34C"/>
+    <w:lvl w:ilvl="0">
+      <w:start w:val="1"/>
+      <w:numFmt w:val="decimal"/>
+      <w:lvlText w:val="%1"/>
+      <w:lvlJc w:val="left"/>
+      <w:pPr>
+        <w:ind w:left="405" w:hanging="405"/>
+      </w:pPr>
+      <w:rPr>
+        <w:rFonts w:hint="default"/>
+      </w:rPr>
+    </w:lvl>
+    <w:lvl w:ilvl="1">
+      <w:start w:val="1"/>
+      <w:numFmt w:val="decimal"/>
+      <w:lvlText w:val="%1.%2"/>
+      <w:lvlJc w:val="left"/>
+      <w:pPr>
+        <w:ind w:left="405" w:hanging="405"/>
+      </w:pPr>
+      <w:rPr>
+        <w:rFonts w:hint="default"/>
+      </w:rPr>
+    </w:lvl>
+    <w:lvl w:ilvl="2">
+      <w:start w:val="1"/>
+      <w:numFmt w:val="decimal"/>
+      <w:lvlText w:val="%1.%2.%3"/>
+      <w:lvlJc w:val="left"/>
+      <w:pPr>
+        <w:ind w:left="720" w:hanging="720"/>
+      </w:pPr>
+      <w:rPr>
+        <w:rFonts w:hint="default"/>
+      </w:rPr>
+    </w:lvl>
+    <w:lvl w:ilvl="3">
+      <w:start w:val="1"/>
+      <w:numFmt w:val="decimal"/>
+      <w:lvlText w:val="%1.%2.%3.%4"/>
+      <w:lvlJc w:val="left"/>
+      <w:pPr>
+        <w:ind w:left="1080" w:hanging="1080"/>
+      </w:pPr>
+      <w:rPr>
+        <w:rFonts w:hint="default"/>
+      </w:rPr>
+    </w:lvl>
+    <w:lvl w:ilvl="4">
+      <w:start w:val="1"/>
+      <w:numFmt w:val="decimal"/>
+      <w:lvlText w:val="%1.%2.%3.%4.%5"/>
+      <w:lvlJc w:val="left"/>
+      <w:pPr>
+        <w:ind w:left="1080" w:hanging="1080"/>
+      </w:pPr>
+      <w:rPr>
+        <w:rFonts w:hint="default"/>
+      </w:rPr>
+    </w:lvl>
+    <w:lvl w:ilvl="5">
+      <w:start w:val="1"/>
+      <w:numFmt w:val="decimal"/>
+      <w:lvlText w:val="%1.%2.%3.%4.%5.%6"/>
+      <w:lvlJc w:val="left"/>
+      <w:pPr>
+        <w:ind w:left="1440" w:hanging="1440"/>
+      </w:pPr>
+      <w:rPr>
+        <w:rFonts w:hint="default"/>
+      </w:rPr>
+    </w:lvl>
+    <w:lvl w:ilvl="6">
+      <w:start w:val="1"/>
+      <w:numFmt w:val="decimal"/>
+      <w:lvlText w:val="%1.%2.%3.%4.%5.%6.%7"/>
+      <w:lvlJc w:val="left"/>
+      <w:pPr>
+        <w:ind w:left="1440" w:hanging="1440"/>
+      </w:pPr>
+      <w:rPr>
+        <w:rFonts w:hint="default"/>
+      </w:rPr>
+    </w:lvl>
+    <w:lvl w:ilvl="7">
+      <w:start w:val="1"/>
+      <w:numFmt w:val="decimal"/>
+      <w:lvlText w:val="%1.%2.%3.%4.%5.%6.%7.%8"/>
+      <w:lvlJc w:val="left"/>
+      <w:pPr>
+        <w:ind w:left="1800" w:hanging="1800"/>
+      </w:pPr>
+      <w:rPr>
+        <w:rFonts w:hint="default"/>
+      </w:rPr>
+    </w:lvl>
+    <w:lvl w:ilvl="8">
+      <w:start w:val="1"/>
+      <w:numFmt w:val="decimal"/>
+      <w:lvlText w:val="%1.%2.%3.%4.%5.%6.%7.%8.%9"/>
+      <w:lvlJc w:val="left"/>
+      <w:pPr>
+        <w:ind w:left="1800" w:hanging="1800"/>
+      </w:pPr>
+      <w:rPr>
+        <w:rFonts w:hint="default"/>
+      </w:rPr>
+    </w:lvl>
+  </w:abstractNum>
+  <w:abstractNum w:abstractNumId="2" w15:restartNumberingAfterBreak="0">
+    <w:nsid w:val="24F4593F"/>
+    <w:multiLevelType w:val="hybridMultilevel"/>
+    <w:tmpl w:val="24B49412"/>
+    <w:lvl w:ilvl="0" w:tplc="F288EAFA">
+      <w:start w:val="1"/>
+      <w:numFmt w:val="decimal"/>
+      <w:lvlText w:val="%1."/>
+      <w:lvlJc w:val="left"/>
+      <w:pPr>
+        <w:ind w:left="720" w:hanging="360"/>
+      </w:pPr>
+      <w:rPr>
+        <w:rFonts w:hint="default"/>
+        <w:b/>
+      </w:rPr>
+    </w:lvl>
+    <w:lvl w:ilvl="1" w:tplc="04160019" w:tentative="1">
+      <w:start w:val="1"/>
+      <w:numFmt w:val="lowerLetter"/>
+      <w:lvlText w:val="%2."/>
+      <w:lvlJc w:val="left"/>
+      <w:pPr>
+        <w:ind w:left="1440" w:hanging="360"/>
+      </w:pPr>
+    </w:lvl>
+    <w:lvl w:ilvl="2" w:tplc="0416001B" w:tentative="1">
+      <w:start w:val="1"/>
+      <w:numFmt w:val="lowerRoman"/>
+      <w:lvlText w:val="%3."/>
+      <w:lvlJc w:val="right"/>
+      <w:pPr>
+        <w:ind w:left="2160" w:hanging="180"/>
+      </w:pPr>
+    </w:lvl>
+    <w:lvl w:ilvl="3" w:tplc="0416000F" w:tentative="1">
+      <w:start w:val="1"/>
+      <w:numFmt w:val="decimal"/>
+      <w:lvlText w:val="%4."/>
+      <w:lvlJc w:val="left"/>
+      <w:pPr>
+        <w:ind w:left="2880" w:hanging="360"/>
+      </w:pPr>
+    </w:lvl>
+    <w:lvl w:ilvl="4" w:tplc="04160019" w:tentative="1">
+      <w:start w:val="1"/>
+      <w:numFmt w:val="lowerLetter"/>
+      <w:lvlText w:val="%5."/>
+      <w:lvlJc w:val="left"/>
+      <w:pPr>
+        <w:ind w:left="3600" w:hanging="360"/>
+      </w:pPr>
+    </w:lvl>
+    <w:lvl w:ilvl="5" w:tplc="0416001B" w:tentative="1">
+      <w:start w:val="1"/>
+      <w:numFmt w:val="lowerRoman"/>
+      <w:lvlText w:val="%6."/>
+      <w:lvlJc w:val="right"/>
+      <w:pPr>
+        <w:ind w:left="4320" w:hanging="180"/>
+      </w:pPr>
+    </w:lvl>
+    <w:lvl w:ilvl="6" w:tplc="0416000F" w:tentative="1">
+      <w:start w:val="1"/>
+      <w:numFmt w:val="decimal"/>
+      <w:lvlText w:val="%7."/>
+      <w:lvlJc w:val="left"/>
+      <w:pPr>
+        <w:ind w:left="5040" w:hanging="360"/>
+      </w:pPr>
+    </w:lvl>
+    <w:lvl w:ilvl="7" w:tplc="04160019" w:tentative="1">
+      <w:start w:val="1"/>
+      <w:numFmt w:val="lowerLetter"/>
+      <w:lvlText w:val="%8."/>
+      <w:lvlJc w:val="left"/>
+      <w:pPr>
+        <w:ind w:left="5760" w:hanging="360"/>
+      </w:pPr>
+    </w:lvl>
+    <w:lvl w:ilvl="8" w:tplc="0416001B" w:tentative="1">
+      <w:start w:val="1"/>
+      <w:numFmt w:val="lowerRoman"/>
+      <w:lvlText w:val="%9."/>
+      <w:lvlJc w:val="right"/>
+      <w:pPr>
+        <w:ind w:left="6480" w:hanging="180"/>
+      </w:pPr>
+    </w:lvl>
+  </w:abstractNum>
+  <w:abstractNum w:abstractNumId="3" w15:restartNumberingAfterBreak="0">
+    <w:nsid w:val="3DC43B5E"/>
+    <w:multiLevelType w:val="multilevel"/>
+    <w:tmpl w:val="94F0228A"/>
+    <w:lvl w:ilvl="0">
+      <w:start w:val="1"/>
+      <w:numFmt w:val="decimal"/>
+      <w:lvlText w:val="%1"/>
+      <w:lvlJc w:val="left"/>
+      <w:pPr>
+        <w:ind w:left="405" w:hanging="405"/>
+      </w:pPr>
+      <w:rPr>
+        <w:rFonts w:hint="default"/>
+      </w:rPr>
+    </w:lvl>
+    <w:lvl w:ilvl="1">
+      <w:start w:val="1"/>
+      <w:numFmt w:val="decimal"/>
+      <w:lvlText w:val="%1.%2"/>
+      <w:lvlJc w:val="left"/>
+      <w:pPr>
+        <w:ind w:left="405" w:hanging="405"/>
+      </w:pPr>
+      <w:rPr>
+        <w:rFonts w:hint="default"/>
+      </w:rPr>
+    </w:lvl>
+    <w:lvl w:ilvl="2">
+      <w:start w:val="1"/>
+      <w:numFmt w:val="decimal"/>
+      <w:lvlText w:val="%1.%2.%3"/>
+      <w:lvlJc w:val="left"/>
+      <w:pPr>
+        <w:ind w:left="720" w:hanging="720"/>
+      </w:pPr>
+      <w:rPr>
+        <w:rFonts w:hint="default"/>
+      </w:rPr>
+    </w:lvl>
+    <w:lvl w:ilvl="3">
+      <w:start w:val="1"/>
+      <w:numFmt w:val="decimal"/>
+      <w:lvlText w:val="%1.%2.%3.%4"/>
+      <w:lvlJc w:val="left"/>
+      <w:pPr>
+        <w:ind w:left="1080" w:hanging="1080"/>
+      </w:pPr>
+      <w:rPr>
+        <w:rFonts w:hint="default"/>
+      </w:rPr>
+    </w:lvl>
+    <w:lvl w:ilvl="4">
+      <w:start w:val="1"/>
+      <w:numFmt w:val="decimal"/>
+      <w:lvlText w:val="%1.%2.%3.%4.%5"/>
+      <w:lvlJc w:val="left"/>
+      <w:pPr>
+        <w:ind w:left="1080" w:hanging="1080"/>
+      </w:pPr>
+      <w:rPr>
+        <w:rFonts w:hint="default"/>
+      </w:rPr>
+    </w:lvl>
+    <w:lvl w:ilvl="5">
+      <w:start w:val="1"/>
+      <w:numFmt w:val="decimal"/>
+      <w:lvlText w:val="%1.%2.%3.%4.%5.%6"/>
+      <w:lvlJc w:val="left"/>
+      <w:pPr>
+        <w:ind w:left="1440" w:hanging="1440"/>
+      </w:pPr>
+      <w:rPr>
+        <w:rFonts w:hint="default"/>
+      </w:rPr>
+    </w:lvl>
+    <w:lvl w:ilvl="6">
+      <w:start w:val="1"/>
+      <w:numFmt w:val="decimal"/>
+      <w:lvlText w:val="%1.%2.%3.%4.%5.%6.%7"/>
+      <w:lvlJc w:val="left"/>
+      <w:pPr>
+        <w:ind w:left="1440" w:hanging="1440"/>
+      </w:pPr>
+      <w:rPr>
+        <w:rFonts w:hint="default"/>
+      </w:rPr>
+    </w:lvl>
+    <w:lvl w:ilvl="7">
+      <w:start w:val="1"/>
+      <w:numFmt w:val="decimal"/>
+      <w:lvlText w:val="%1.%2.%3.%4.%5.%6.%7.%8"/>
+      <w:lvlJc w:val="left"/>
+      <w:pPr>
+        <w:ind w:left="1800" w:hanging="1800"/>
+      </w:pPr>
+      <w:rPr>
+        <w:rFonts w:hint="default"/>
+      </w:rPr>
+    </w:lvl>
+    <w:lvl w:ilvl="8">
+      <w:start w:val="1"/>
+      <w:numFmt w:val="decimal"/>
+      <w:lvlText w:val="%1.%2.%3.%4.%5.%6.%7.%8.%9"/>
+      <w:lvlJc w:val="left"/>
+      <w:pPr>
+        <w:ind w:left="1800" w:hanging="1800"/>
+      </w:pPr>
+      <w:rPr>
+        <w:rFonts w:hint="default"/>
+      </w:rPr>
+    </w:lvl>
+  </w:abstractNum>
+  <w:num w:numId="1">
+    <w:abstractNumId w:val="2"/>
+  </w:num>
+  <w:num w:numId="2">
+    <w:abstractNumId w:val="0"/>
+  </w:num>
+  <w:num w:numId="3">
+    <w:abstractNumId w:val="3"/>
+  </w:num>
+  <w:num w:numId="4">
+    <w:abstractNumId w:val="1"/>
+  </w:num>
+</w:numbering>
 </file>
 
 <file path=word/styles.xml><?xml version="1.0" encoding="utf-8"?>
@@ -2657,6 +3412,95 @@
     <w:name w:val="Normal"/>
     <w:qFormat/>
   </w:style>
+  <w:style w:type="paragraph" w:styleId="Ttulo1">
+    <w:name w:val="heading 1"/>
+    <w:basedOn w:val="Normal"/>
+    <w:next w:val="Normal"/>
+    <w:link w:val="Ttulo1Char"/>
+    <w:uiPriority w:val="9"/>
+    <w:qFormat/>
+    <w:rsid w:val="00A85492"/>
+    <w:pPr>
+      <w:keepNext/>
+      <w:keepLines/>
+      <w:spacing w:before="240" w:after="0"/>
+      <w:outlineLvl w:val="0"/>
+    </w:pPr>
+    <w:rPr>
+      <w:rFonts w:asciiTheme="majorHAnsi" w:eastAsiaTheme="majorEastAsia" w:hAnsiTheme="majorHAnsi" w:cstheme="majorBidi"/>
+      <w:color w:val="2E74B5" w:themeColor="accent1" w:themeShade="BF"/>
+      <w:sz w:val="32"/>
+      <w:szCs w:val="32"/>
+    </w:rPr>
+  </w:style>
+  <w:style w:type="paragraph" w:styleId="Ttulo2">
+    <w:name w:val="heading 2"/>
+    <w:basedOn w:val="Normal"/>
+    <w:next w:val="Normal"/>
+    <w:link w:val="Ttulo2Char"/>
+    <w:uiPriority w:val="9"/>
+    <w:unhideWhenUsed/>
+    <w:qFormat/>
+    <w:rsid w:val="00A85492"/>
+    <w:pPr>
+      <w:keepNext/>
+      <w:keepLines/>
+      <w:spacing w:before="40" w:after="0"/>
+      <w:outlineLvl w:val="1"/>
+    </w:pPr>
+    <w:rPr>
+      <w:rFonts w:asciiTheme="majorHAnsi" w:eastAsiaTheme="majorEastAsia" w:hAnsiTheme="majorHAnsi" w:cstheme="majorBidi"/>
+      <w:color w:val="2E74B5" w:themeColor="accent1" w:themeShade="BF"/>
+      <w:sz w:val="26"/>
+      <w:szCs w:val="26"/>
+    </w:rPr>
+  </w:style>
+  <w:style w:type="paragraph" w:styleId="Ttulo3">
+    <w:name w:val="heading 3"/>
+    <w:basedOn w:val="Normal"/>
+    <w:next w:val="Normal"/>
+    <w:link w:val="Ttulo3Char"/>
+    <w:uiPriority w:val="9"/>
+    <w:semiHidden/>
+    <w:unhideWhenUsed/>
+    <w:qFormat/>
+    <w:rsid w:val="00A85492"/>
+    <w:pPr>
+      <w:keepNext/>
+      <w:keepLines/>
+      <w:spacing w:before="40" w:after="0"/>
+      <w:outlineLvl w:val="2"/>
+    </w:pPr>
+    <w:rPr>
+      <w:rFonts w:asciiTheme="majorHAnsi" w:eastAsiaTheme="majorEastAsia" w:hAnsiTheme="majorHAnsi" w:cstheme="majorBidi"/>
+      <w:color w:val="1F4D78" w:themeColor="accent1" w:themeShade="7F"/>
+      <w:sz w:val="24"/>
+      <w:szCs w:val="24"/>
+    </w:rPr>
+  </w:style>
+  <w:style w:type="paragraph" w:styleId="Ttulo4">
+    <w:name w:val="heading 4"/>
+    <w:basedOn w:val="Normal"/>
+    <w:next w:val="Normal"/>
+    <w:link w:val="Ttulo4Char"/>
+    <w:uiPriority w:val="9"/>
+    <w:semiHidden/>
+    <w:unhideWhenUsed/>
+    <w:qFormat/>
+    <w:rsid w:val="00A85492"/>
+    <w:pPr>
+      <w:keepNext/>
+      <w:keepLines/>
+      <w:spacing w:before="40" w:after="0"/>
+      <w:outlineLvl w:val="3"/>
+    </w:pPr>
+    <w:rPr>
+      <w:rFonts w:asciiTheme="majorHAnsi" w:eastAsiaTheme="majorEastAsia" w:hAnsiTheme="majorHAnsi" w:cstheme="majorBidi"/>
+      <w:i/>
+      <w:iCs/>
+      <w:color w:val="2E74B5" w:themeColor="accent1" w:themeShade="BF"/>
+    </w:rPr>
+  </w:style>
   <w:style w:type="character" w:default="1" w:styleId="Fontepargpadro">
     <w:name w:val="Default Paragraph Font"/>
     <w:uiPriority w:val="1"/>
@@ -2746,6 +3590,228 @@
         <w:insideV w:val="single" w:sz="4" w:space="0" w:color="auto"/>
       </w:tblBorders>
     </w:tblPr>
+  </w:style>
+  <w:style w:type="character" w:customStyle="1" w:styleId="Ttulo1Char">
+    <w:name w:val="Título 1 Char"/>
+    <w:basedOn w:val="Fontepargpadro"/>
+    <w:link w:val="Ttulo1"/>
+    <w:uiPriority w:val="9"/>
+    <w:rsid w:val="00A85492"/>
+    <w:rPr>
+      <w:rFonts w:asciiTheme="majorHAnsi" w:eastAsiaTheme="majorEastAsia" w:hAnsiTheme="majorHAnsi" w:cstheme="majorBidi"/>
+      <w:color w:val="2E74B5" w:themeColor="accent1" w:themeShade="BF"/>
+      <w:sz w:val="32"/>
+      <w:szCs w:val="32"/>
+    </w:rPr>
+  </w:style>
+  <w:style w:type="paragraph" w:styleId="CabealhodoSumrio">
+    <w:name w:val="TOC Heading"/>
+    <w:basedOn w:val="Ttulo1"/>
+    <w:next w:val="Normal"/>
+    <w:uiPriority w:val="39"/>
+    <w:unhideWhenUsed/>
+    <w:qFormat/>
+    <w:rsid w:val="00A85492"/>
+    <w:pPr>
+      <w:outlineLvl w:val="9"/>
+    </w:pPr>
+    <w:rPr>
+      <w:lang w:eastAsia="pt-BR"/>
+    </w:rPr>
+  </w:style>
+  <w:style w:type="paragraph" w:styleId="Sumrio1">
+    <w:name w:val="toc 1"/>
+    <w:basedOn w:val="Normal"/>
+    <w:next w:val="Normal"/>
+    <w:autoRedefine/>
+    <w:uiPriority w:val="39"/>
+    <w:unhideWhenUsed/>
+    <w:rsid w:val="00A85492"/>
+    <w:pPr>
+      <w:spacing w:after="100"/>
+    </w:pPr>
+  </w:style>
+  <w:style w:type="character" w:styleId="Hyperlink">
+    <w:name w:val="Hyperlink"/>
+    <w:basedOn w:val="Fontepargpadro"/>
+    <w:uiPriority w:val="99"/>
+    <w:unhideWhenUsed/>
+    <w:rsid w:val="00A85492"/>
+    <w:rPr>
+      <w:color w:val="0563C1" w:themeColor="hyperlink"/>
+      <w:u w:val="single"/>
+    </w:rPr>
+  </w:style>
+  <w:style w:type="character" w:customStyle="1" w:styleId="Ttulo2Char">
+    <w:name w:val="Título 2 Char"/>
+    <w:basedOn w:val="Fontepargpadro"/>
+    <w:link w:val="Ttulo2"/>
+    <w:uiPriority w:val="9"/>
+    <w:rsid w:val="00A85492"/>
+    <w:rPr>
+      <w:rFonts w:asciiTheme="majorHAnsi" w:eastAsiaTheme="majorEastAsia" w:hAnsiTheme="majorHAnsi" w:cstheme="majorBidi"/>
+      <w:color w:val="2E74B5" w:themeColor="accent1" w:themeShade="BF"/>
+      <w:sz w:val="26"/>
+      <w:szCs w:val="26"/>
+    </w:rPr>
+  </w:style>
+  <w:style w:type="paragraph" w:styleId="Sumrio2">
+    <w:name w:val="toc 2"/>
+    <w:basedOn w:val="Normal"/>
+    <w:next w:val="Normal"/>
+    <w:autoRedefine/>
+    <w:uiPriority w:val="39"/>
+    <w:unhideWhenUsed/>
+    <w:rsid w:val="00A85492"/>
+    <w:pPr>
+      <w:spacing w:after="100"/>
+      <w:ind w:left="220"/>
+    </w:pPr>
+  </w:style>
+  <w:style w:type="paragraph" w:styleId="PargrafodaLista">
+    <w:name w:val="List Paragraph"/>
+    <w:basedOn w:val="Normal"/>
+    <w:uiPriority w:val="34"/>
+    <w:qFormat/>
+    <w:rsid w:val="00A85492"/>
+    <w:pPr>
+      <w:ind w:left="720"/>
+      <w:contextualSpacing/>
+    </w:pPr>
+  </w:style>
+  <w:style w:type="paragraph" w:customStyle="1" w:styleId="TTULO10">
+    <w:name w:val="TÍTULO 1"/>
+    <w:basedOn w:val="Ttulo1"/>
+    <w:link w:val="TTULO1Char0"/>
+    <w:qFormat/>
+    <w:rsid w:val="00A85492"/>
+    <w:rPr>
+      <w:rFonts w:ascii="Arial" w:hAnsi="Arial" w:cs="Arial"/>
+      <w:b/>
+      <w:color w:val="000000" w:themeColor="text1"/>
+      <w:sz w:val="24"/>
+      <w:szCs w:val="24"/>
+    </w:rPr>
+  </w:style>
+  <w:style w:type="paragraph" w:customStyle="1" w:styleId="TTULO20">
+    <w:name w:val="TÍTULO 2"/>
+    <w:basedOn w:val="Ttulo2"/>
+    <w:link w:val="TTULO2Char0"/>
+    <w:qFormat/>
+    <w:rsid w:val="00A85492"/>
+    <w:rPr>
+      <w:rFonts w:ascii="Arial" w:hAnsi="Arial"/>
+      <w:b/>
+      <w:color w:val="000000" w:themeColor="text1"/>
+      <w:sz w:val="24"/>
+    </w:rPr>
+  </w:style>
+  <w:style w:type="character" w:customStyle="1" w:styleId="TTULO1Char0">
+    <w:name w:val="TÍTULO 1 Char"/>
+    <w:basedOn w:val="Ttulo1Char"/>
+    <w:link w:val="TTULO10"/>
+    <w:rsid w:val="00A85492"/>
+    <w:rPr>
+      <w:rFonts w:ascii="Arial" w:eastAsiaTheme="majorEastAsia" w:hAnsi="Arial" w:cs="Arial"/>
+      <w:b/>
+      <w:color w:val="000000" w:themeColor="text1"/>
+      <w:sz w:val="24"/>
+      <w:szCs w:val="24"/>
+    </w:rPr>
+  </w:style>
+  <w:style w:type="paragraph" w:customStyle="1" w:styleId="TTULO30">
+    <w:name w:val="TÍTULO 3"/>
+    <w:basedOn w:val="Ttulo3"/>
+    <w:link w:val="TTULO3Char0"/>
+    <w:qFormat/>
+    <w:rsid w:val="00A85492"/>
+    <w:rPr>
+      <w:rFonts w:ascii="Arial" w:hAnsi="Arial"/>
+      <w:b/>
+      <w:color w:val="000000" w:themeColor="text1"/>
+    </w:rPr>
+  </w:style>
+  <w:style w:type="character" w:customStyle="1" w:styleId="TTULO2Char0">
+    <w:name w:val="TÍTULO 2 Char"/>
+    <w:basedOn w:val="Ttulo2Char"/>
+    <w:link w:val="TTULO20"/>
+    <w:rsid w:val="00A85492"/>
+    <w:rPr>
+      <w:rFonts w:ascii="Arial" w:eastAsiaTheme="majorEastAsia" w:hAnsi="Arial" w:cstheme="majorBidi"/>
+      <w:b/>
+      <w:color w:val="000000" w:themeColor="text1"/>
+      <w:sz w:val="24"/>
+      <w:szCs w:val="26"/>
+    </w:rPr>
+  </w:style>
+  <w:style w:type="paragraph" w:customStyle="1" w:styleId="TTULO40">
+    <w:name w:val="TÍTULO 4"/>
+    <w:basedOn w:val="Ttulo4"/>
+    <w:link w:val="TTULO4Char0"/>
+    <w:qFormat/>
+    <w:rsid w:val="00A85492"/>
+    <w:rPr>
+      <w:rFonts w:ascii="Arial" w:hAnsi="Arial"/>
+      <w:b/>
+      <w:i w:val="0"/>
+      <w:color w:val="000000" w:themeColor="text1"/>
+      <w:sz w:val="24"/>
+    </w:rPr>
+  </w:style>
+  <w:style w:type="character" w:customStyle="1" w:styleId="Ttulo3Char">
+    <w:name w:val="Título 3 Char"/>
+    <w:basedOn w:val="Fontepargpadro"/>
+    <w:link w:val="Ttulo3"/>
+    <w:uiPriority w:val="9"/>
+    <w:semiHidden/>
+    <w:rsid w:val="00A85492"/>
+    <w:rPr>
+      <w:rFonts w:asciiTheme="majorHAnsi" w:eastAsiaTheme="majorEastAsia" w:hAnsiTheme="majorHAnsi" w:cstheme="majorBidi"/>
+      <w:color w:val="1F4D78" w:themeColor="accent1" w:themeShade="7F"/>
+      <w:sz w:val="24"/>
+      <w:szCs w:val="24"/>
+    </w:rPr>
+  </w:style>
+  <w:style w:type="character" w:customStyle="1" w:styleId="TTULO3Char0">
+    <w:name w:val="TÍTULO 3 Char"/>
+    <w:basedOn w:val="Ttulo3Char"/>
+    <w:link w:val="TTULO30"/>
+    <w:rsid w:val="00A85492"/>
+    <w:rPr>
+      <w:rFonts w:ascii="Arial" w:eastAsiaTheme="majorEastAsia" w:hAnsi="Arial" w:cstheme="majorBidi"/>
+      <w:b/>
+      <w:color w:val="000000" w:themeColor="text1"/>
+      <w:sz w:val="24"/>
+      <w:szCs w:val="24"/>
+    </w:rPr>
+  </w:style>
+  <w:style w:type="character" w:customStyle="1" w:styleId="TTULO4Char0">
+    <w:name w:val="TÍTULO 4 Char"/>
+    <w:basedOn w:val="TTULO2Char0"/>
+    <w:link w:val="TTULO40"/>
+    <w:rsid w:val="00A85492"/>
+    <w:rPr>
+      <w:rFonts w:ascii="Arial" w:eastAsiaTheme="majorEastAsia" w:hAnsi="Arial" w:cstheme="majorBidi"/>
+      <w:b/>
+      <w:iCs/>
+      <w:color w:val="000000" w:themeColor="text1"/>
+      <w:sz w:val="24"/>
+      <w:szCs w:val="26"/>
+    </w:rPr>
+  </w:style>
+  <w:style w:type="character" w:customStyle="1" w:styleId="Ttulo4Char">
+    <w:name w:val="Título 4 Char"/>
+    <w:basedOn w:val="Fontepargpadro"/>
+    <w:link w:val="Ttulo4"/>
+    <w:uiPriority w:val="9"/>
+    <w:semiHidden/>
+    <w:rsid w:val="00A85492"/>
+    <w:rPr>
+      <w:rFonts w:asciiTheme="majorHAnsi" w:eastAsiaTheme="majorEastAsia" w:hAnsiTheme="majorHAnsi" w:cstheme="majorBidi"/>
+      <w:i/>
+      <w:iCs/>
+      <w:color w:val="2E74B5" w:themeColor="accent1" w:themeShade="BF"/>
+    </w:rPr>
   </w:style>
 </w:styles>
 </file>
@@ -3016,7 +4082,7 @@
 </file>
 
 <file path=customXml/itemProps1.xml><?xml version="1.0" encoding="utf-8"?>
-<ds:datastoreItem xmlns:ds="http://schemas.openxmlformats.org/officeDocument/2006/customXml" ds:itemID="{8F6FD865-5516-4550-A429-86A5B7F1C6A3}">
+<ds:datastoreItem xmlns:ds="http://schemas.openxmlformats.org/officeDocument/2006/customXml" ds:itemID="{5C0B665F-E393-4F9E-838A-F3C226C6FD9F}">
   <ds:schemaRefs>
     <ds:schemaRef ds:uri="http://schemas.openxmlformats.org/officeDocument/2006/bibliography"/>
   </ds:schemaRefs>

</xml_diff>